<commit_message>
Minor fixes to Ex1
</commit_message>
<xml_diff>
--- a/Record Files/EX1_8BIT_OPERATIONS.docx
+++ b/Record Files/EX1_8BIT_OPERATIONS.docx
@@ -6,6 +6,9 @@
       <w:tblPr>
         <w:tblStyle w:val="PlainTable4"/>
         <w:tblW w:w="0" w:type="auto"/>
+        <w:tblBorders>
+          <w:bottom w:val="single" w:sz="4" w:space="0" w:color="auto"/>
+        </w:tblBorders>
         <w:tblLayout w:type="fixed"/>
         <w:tblLook w:val="06A0" w:firstRow="1" w:lastRow="0" w:firstColumn="1" w:lastColumn="0" w:noHBand="1" w:noVBand="1"/>
       </w:tblPr>
@@ -25,6 +28,7 @@
           </w:tcPr>
           <w:p>
             <w:pPr>
+              <w:spacing w:before="240"/>
               <w:rPr>
                 <w:lang w:val="en-US"/>
               </w:rPr>
@@ -37,6 +41,7 @@
           </w:tcPr>
           <w:p>
             <w:pPr>
+              <w:spacing w:before="240"/>
               <w:jc w:val="center"/>
               <w:cnfStyle w:val="100000000000" w:firstRow="1" w:lastRow="0" w:firstColumn="0" w:lastColumn="0" w:oddVBand="0" w:evenVBand="0" w:oddHBand="0" w:evenHBand="0" w:firstRowFirstColumn="0" w:firstRowLastColumn="0" w:lastRowFirstColumn="0" w:lastRowLastColumn="0"/>
               <w:rPr>
@@ -63,6 +68,7 @@
           </w:tcPr>
           <w:p>
             <w:pPr>
+              <w:spacing w:before="240"/>
               <w:jc w:val="right"/>
               <w:cnfStyle w:val="100000000000" w:firstRow="1" w:lastRow="0" w:firstColumn="0" w:lastColumn="0" w:oddVBand="0" w:evenVBand="0" w:oddHBand="0" w:evenHBand="0" w:firstRowFirstColumn="0" w:firstRowLastColumn="0" w:lastRowFirstColumn="0" w:lastRowLastColumn="0"/>
               <w:rPr>
@@ -80,6 +86,7 @@
           </w:tcPr>
           <w:p>
             <w:pPr>
+              <w:spacing w:before="240"/>
               <w:rPr>
                 <w:sz w:val="32"/>
                 <w:szCs w:val="32"/>
@@ -100,6 +107,7 @@
           </w:tcPr>
           <w:p>
             <w:pPr>
+              <w:spacing w:before="240"/>
               <w:cnfStyle w:val="000000000000" w:firstRow="0" w:lastRow="0" w:firstColumn="0" w:lastColumn="0" w:oddVBand="0" w:evenVBand="0" w:oddHBand="0" w:evenHBand="0" w:firstRowFirstColumn="0" w:firstRowLastColumn="0" w:lastRowFirstColumn="0" w:lastRowLastColumn="0"/>
               <w:rPr>
                 <w:lang w:val="en-US"/>
@@ -113,6 +121,7 @@
           </w:tcPr>
           <w:p>
             <w:pPr>
+              <w:spacing w:before="240"/>
               <w:jc w:val="right"/>
               <w:cnfStyle w:val="000000000000" w:firstRow="0" w:lastRow="0" w:firstColumn="0" w:lastColumn="0" w:oddVBand="0" w:evenVBand="0" w:oddHBand="0" w:evenHBand="0" w:firstRowFirstColumn="0" w:firstRowLastColumn="0" w:lastRowFirstColumn="0" w:lastRowLastColumn="0"/>
               <w:rPr>
@@ -141,6 +150,9 @@
             <w:tcW w:w="1920" w:type="dxa"/>
           </w:tcPr>
           <w:p>
+            <w:pPr>
+              <w:spacing w:before="240"/>
+            </w:pPr>
             <w:r>
               <w:rPr>
                 <w:lang w:val="en-US"/>
@@ -155,6 +167,7 @@
           </w:tcPr>
           <w:p>
             <w:pPr>
+              <w:spacing w:before="240"/>
               <w:cnfStyle w:val="000000000000" w:firstRow="0" w:lastRow="0" w:firstColumn="0" w:lastColumn="0" w:oddVBand="0" w:evenVBand="0" w:oddHBand="0" w:evenHBand="0" w:firstRowFirstColumn="0" w:firstRowLastColumn="0" w:lastRowFirstColumn="0" w:lastRowLastColumn="0"/>
               <w:rPr>
                 <w:lang w:val="en-US"/>
@@ -168,6 +181,7 @@
           </w:tcPr>
           <w:p>
             <w:pPr>
+              <w:spacing w:before="240"/>
               <w:jc w:val="right"/>
               <w:cnfStyle w:val="000000000000" w:firstRow="0" w:lastRow="0" w:firstColumn="0" w:lastColumn="0" w:oddVBand="0" w:evenVBand="0" w:oddHBand="0" w:evenHBand="0" w:firstRowFirstColumn="0" w:firstRowLastColumn="0" w:lastRowFirstColumn="0" w:lastRowLastColumn="0"/>
               <w:rPr>
@@ -178,7 +192,13 @@
               <w:rPr>
                 <w:lang w:val="en-US"/>
               </w:rPr>
-              <w:t>Reg. No: 18 5001 192</w:t>
+              <w:t>Reg. No: 18 5001 19</w:t>
+            </w:r>
+            <w:r>
+              <w:rPr>
+                <w:lang w:val="en-US"/>
+              </w:rPr>
+              <w:t>6</w:t>
             </w:r>
           </w:p>
         </w:tc>
@@ -433,8 +453,16 @@
         <w:rPr>
           <w:lang w:val="en-US"/>
         </w:rPr>
-        <w:t>-d mem_start:mem_end</w:t>
-      </w:r>
+        <w:t xml:space="preserve">-d </w:t>
+      </w:r>
+      <w:proofErr w:type="spellStart"/>
+      <w:r>
+        <w:rPr>
+          <w:lang w:val="en-US"/>
+        </w:rPr>
+        <w:t>mem_start:mem_end</w:t>
+      </w:r>
+      <w:proofErr w:type="spellEnd"/>
       <w:r>
         <w:rPr>
           <w:lang w:val="en-US"/>
@@ -458,8 +486,16 @@
         <w:rPr>
           <w:lang w:val="en-US"/>
         </w:rPr>
-        <w:t>-e mem_start:mem_end</w:t>
-      </w:r>
+        <w:t xml:space="preserve">-e </w:t>
+      </w:r>
+      <w:proofErr w:type="spellStart"/>
+      <w:r>
+        <w:rPr>
+          <w:lang w:val="en-US"/>
+        </w:rPr>
+        <w:t>mem_start:mem_end</w:t>
+      </w:r>
+      <w:proofErr w:type="spellEnd"/>
       <w:r>
         <w:rPr>
           <w:lang w:val="en-US"/>
@@ -726,7 +762,21 @@
         <w:rPr>
           <w:lang w:val="en-US"/>
         </w:rPr>
-        <w:t>Do the required operation (add, sub, mul, div) on the registers</w:t>
+        <w:t xml:space="preserve">Do the required operation (add, sub, </w:t>
+      </w:r>
+      <w:proofErr w:type="spellStart"/>
+      <w:r>
+        <w:rPr>
+          <w:lang w:val="en-US"/>
+        </w:rPr>
+        <w:t>mul</w:t>
+      </w:r>
+      <w:proofErr w:type="spellEnd"/>
+      <w:r>
+        <w:rPr>
+          <w:lang w:val="en-US"/>
+        </w:rPr>
+        <w:t>, div) on the registers</w:t>
       </w:r>
     </w:p>
     <w:p>
@@ -818,26 +868,6 @@
         </w:rPr>
         <w:t>End</w:t>
       </w:r>
-    </w:p>
-    <w:p>
-      <w:pPr>
-        <w:rPr>
-          <w:b/>
-          <w:bCs/>
-          <w:u w:val="single"/>
-          <w:lang w:val="en-US"/>
-        </w:rPr>
-      </w:pPr>
-    </w:p>
-    <w:p>
-      <w:pPr>
-        <w:rPr>
-          <w:b/>
-          <w:bCs/>
-          <w:u w:val="single"/>
-          <w:lang w:val="en-US"/>
-        </w:rPr>
-      </w:pPr>
     </w:p>
     <w:p>
       <w:pPr>
@@ -1002,7 +1032,21 @@
               <w:rPr>
                 <w:lang w:val="en-US"/>
               </w:rPr>
-              <w:t>assume cs:code,</w:t>
+              <w:t xml:space="preserve">assume </w:t>
+            </w:r>
+            <w:proofErr w:type="spellStart"/>
+            <w:r>
+              <w:rPr>
+                <w:lang w:val="en-US"/>
+              </w:rPr>
+              <w:t>cs:code</w:t>
+            </w:r>
+            <w:proofErr w:type="spellEnd"/>
+            <w:r>
+              <w:rPr>
+                <w:lang w:val="en-US"/>
+              </w:rPr>
+              <w:t>,</w:t>
             </w:r>
             <w:r>
               <w:rPr>
@@ -1010,12 +1054,14 @@
               </w:rPr>
               <w:t xml:space="preserve"> </w:t>
             </w:r>
+            <w:proofErr w:type="spellStart"/>
             <w:r>
               <w:rPr>
                 <w:lang w:val="en-US"/>
               </w:rPr>
               <w:t>ds:data</w:t>
             </w:r>
+            <w:proofErr w:type="spellEnd"/>
           </w:p>
         </w:tc>
         <w:tc>
@@ -1124,8 +1170,15 @@
                 <w:lang w:val="en-US"/>
               </w:rPr>
               <w:tab/>
+            </w:r>
+            <w:proofErr w:type="spellStart"/>
+            <w:r>
+              <w:rPr>
+                <w:lang w:val="en-US"/>
+              </w:rPr>
               <w:t>db</w:t>
             </w:r>
+            <w:proofErr w:type="spellEnd"/>
             <w:r>
               <w:rPr>
                 <w:lang w:val="en-US"/>
@@ -1177,8 +1230,15 @@
                 <w:lang w:val="en-US"/>
               </w:rPr>
               <w:tab/>
+            </w:r>
+            <w:proofErr w:type="spellStart"/>
+            <w:r>
+              <w:rPr>
+                <w:lang w:val="en-US"/>
+              </w:rPr>
               <w:t>db</w:t>
             </w:r>
+            <w:proofErr w:type="spellEnd"/>
             <w:r>
               <w:rPr>
                 <w:lang w:val="en-US"/>
@@ -1230,8 +1290,15 @@
                 <w:lang w:val="en-US"/>
               </w:rPr>
               <w:tab/>
+            </w:r>
+            <w:proofErr w:type="spellStart"/>
+            <w:r>
+              <w:rPr>
+                <w:lang w:val="en-US"/>
+              </w:rPr>
               <w:t>db</w:t>
             </w:r>
+            <w:proofErr w:type="spellEnd"/>
             <w:r>
               <w:rPr>
                 <w:lang w:val="en-US"/>
@@ -1289,8 +1356,15 @@
                 <w:lang w:val="en-US"/>
               </w:rPr>
               <w:tab/>
+            </w:r>
+            <w:proofErr w:type="spellStart"/>
+            <w:r>
+              <w:rPr>
+                <w:lang w:val="en-US"/>
+              </w:rPr>
               <w:t>db</w:t>
             </w:r>
+            <w:proofErr w:type="spellEnd"/>
             <w:r>
               <w:rPr>
                 <w:lang w:val="en-US"/>
@@ -1673,7 +1747,21 @@
               <w:rPr>
                 <w:lang w:val="en-US"/>
               </w:rPr>
-              <w:t>mov bh,</w:t>
+              <w:t xml:space="preserve">mov </w:t>
+            </w:r>
+            <w:proofErr w:type="spellStart"/>
+            <w:r>
+              <w:rPr>
+                <w:lang w:val="en-US"/>
+              </w:rPr>
+              <w:t>bh</w:t>
+            </w:r>
+            <w:proofErr w:type="spellEnd"/>
+            <w:r>
+              <w:rPr>
+                <w:lang w:val="en-US"/>
+              </w:rPr>
+              <w:t>,</w:t>
             </w:r>
             <w:r>
               <w:rPr>
@@ -1729,7 +1817,21 @@
               <w:rPr>
                 <w:lang w:val="en-US"/>
               </w:rPr>
-              <w:t>mov ch,</w:t>
+              <w:t xml:space="preserve">mov </w:t>
+            </w:r>
+            <w:proofErr w:type="spellStart"/>
+            <w:r>
+              <w:rPr>
+                <w:lang w:val="en-US"/>
+              </w:rPr>
+              <w:t>ch</w:t>
+            </w:r>
+            <w:proofErr w:type="spellEnd"/>
+            <w:r>
+              <w:rPr>
+                <w:lang w:val="en-US"/>
+              </w:rPr>
+              <w:t>,</w:t>
             </w:r>
             <w:r>
               <w:rPr>
@@ -1788,12 +1890,14 @@
               </w:rPr>
               <w:t xml:space="preserve"> </w:t>
             </w:r>
+            <w:proofErr w:type="spellStart"/>
             <w:r>
               <w:rPr>
                 <w:lang w:val="en-US"/>
               </w:rPr>
               <w:t>bh</w:t>
             </w:r>
+            <w:proofErr w:type="spellEnd"/>
           </w:p>
         </w:tc>
         <w:tc>
@@ -1837,7 +1941,20 @@
                 <w:lang w:val="en-US"/>
               </w:rPr>
               <w:tab/>
-              <w:t>jnc here</w:t>
+            </w:r>
+            <w:proofErr w:type="spellStart"/>
+            <w:r>
+              <w:rPr>
+                <w:lang w:val="en-US"/>
+              </w:rPr>
+              <w:t>jnc</w:t>
+            </w:r>
+            <w:proofErr w:type="spellEnd"/>
+            <w:r>
+              <w:rPr>
+                <w:lang w:val="en-US"/>
+              </w:rPr>
+              <w:t xml:space="preserve"> here</w:t>
             </w:r>
           </w:p>
         </w:tc>
@@ -1876,8 +1993,29 @@
                 <w:lang w:val="en-US"/>
               </w:rPr>
               <w:tab/>
-              <w:t>inc ch</w:t>
-            </w:r>
+            </w:r>
+            <w:proofErr w:type="spellStart"/>
+            <w:r>
+              <w:rPr>
+                <w:lang w:val="en-US"/>
+              </w:rPr>
+              <w:t>inc</w:t>
+            </w:r>
+            <w:proofErr w:type="spellEnd"/>
+            <w:r>
+              <w:rPr>
+                <w:lang w:val="en-US"/>
+              </w:rPr>
+              <w:t xml:space="preserve"> </w:t>
+            </w:r>
+            <w:proofErr w:type="spellStart"/>
+            <w:r>
+              <w:rPr>
+                <w:lang w:val="en-US"/>
+              </w:rPr>
+              <w:t>ch</w:t>
+            </w:r>
+            <w:proofErr w:type="spellEnd"/>
           </w:p>
         </w:tc>
         <w:tc>
@@ -1980,12 +2118,14 @@
               </w:rPr>
               <w:t xml:space="preserve"> </w:t>
             </w:r>
+            <w:proofErr w:type="spellStart"/>
             <w:r>
               <w:rPr>
                 <w:lang w:val="en-US"/>
               </w:rPr>
               <w:t>ch</w:t>
             </w:r>
+            <w:proofErr w:type="spellEnd"/>
           </w:p>
         </w:tc>
         <w:tc>
@@ -2388,7 +2528,21 @@
               <w:rPr>
                 <w:lang w:val="en-US"/>
               </w:rPr>
-              <w:t>assume cs:code,</w:t>
+              <w:t xml:space="preserve">assume </w:t>
+            </w:r>
+            <w:proofErr w:type="spellStart"/>
+            <w:r>
+              <w:rPr>
+                <w:lang w:val="en-US"/>
+              </w:rPr>
+              <w:t>cs:code</w:t>
+            </w:r>
+            <w:proofErr w:type="spellEnd"/>
+            <w:r>
+              <w:rPr>
+                <w:lang w:val="en-US"/>
+              </w:rPr>
+              <w:t>,</w:t>
             </w:r>
             <w:r>
               <w:rPr>
@@ -2396,12 +2550,14 @@
               </w:rPr>
               <w:t xml:space="preserve"> </w:t>
             </w:r>
+            <w:proofErr w:type="spellStart"/>
             <w:r>
               <w:rPr>
                 <w:lang w:val="en-US"/>
               </w:rPr>
               <w:t>ds:data</w:t>
             </w:r>
+            <w:proofErr w:type="spellEnd"/>
           </w:p>
         </w:tc>
         <w:tc>
@@ -2510,8 +2666,15 @@
                 <w:lang w:val="en-US"/>
               </w:rPr>
               <w:tab/>
+            </w:r>
+            <w:proofErr w:type="spellStart"/>
+            <w:r>
+              <w:rPr>
+                <w:lang w:val="en-US"/>
+              </w:rPr>
               <w:t>db</w:t>
             </w:r>
+            <w:proofErr w:type="spellEnd"/>
             <w:r>
               <w:rPr>
                 <w:lang w:val="en-US"/>
@@ -2563,8 +2726,15 @@
                 <w:lang w:val="en-US"/>
               </w:rPr>
               <w:tab/>
+            </w:r>
+            <w:proofErr w:type="spellStart"/>
+            <w:r>
+              <w:rPr>
+                <w:lang w:val="en-US"/>
+              </w:rPr>
               <w:t>db</w:t>
             </w:r>
+            <w:proofErr w:type="spellEnd"/>
             <w:r>
               <w:rPr>
                 <w:lang w:val="en-US"/>
@@ -2621,8 +2791,15 @@
                 <w:lang w:val="en-US"/>
               </w:rPr>
               <w:tab/>
+            </w:r>
+            <w:proofErr w:type="spellStart"/>
+            <w:r>
+              <w:rPr>
+                <w:lang w:val="en-US"/>
+              </w:rPr>
               <w:t>db</w:t>
             </w:r>
+            <w:proofErr w:type="spellEnd"/>
             <w:r>
               <w:rPr>
                 <w:lang w:val="en-US"/>
@@ -2679,8 +2856,15 @@
                 <w:lang w:val="en-US"/>
               </w:rPr>
               <w:tab/>
+            </w:r>
+            <w:proofErr w:type="spellStart"/>
+            <w:r>
+              <w:rPr>
+                <w:lang w:val="en-US"/>
+              </w:rPr>
               <w:t>db</w:t>
             </w:r>
+            <w:proofErr w:type="spellEnd"/>
             <w:r>
               <w:rPr>
                 <w:lang w:val="en-US"/>
@@ -3024,7 +3208,21 @@
                 <w:lang w:val="en-US"/>
               </w:rPr>
               <w:tab/>
-              <w:t>mov bh, opr2</w:t>
+              <w:t xml:space="preserve">mov </w:t>
+            </w:r>
+            <w:proofErr w:type="spellStart"/>
+            <w:r>
+              <w:rPr>
+                <w:lang w:val="en-US"/>
+              </w:rPr>
+              <w:t>bh</w:t>
+            </w:r>
+            <w:proofErr w:type="spellEnd"/>
+            <w:r>
+              <w:rPr>
+                <w:lang w:val="en-US"/>
+              </w:rPr>
+              <w:t>, opr2</w:t>
             </w:r>
           </w:p>
         </w:tc>
@@ -3063,7 +3261,21 @@
                 <w:lang w:val="en-US"/>
               </w:rPr>
               <w:tab/>
-              <w:t>mov ch, 00h</w:t>
+              <w:t xml:space="preserve">mov </w:t>
+            </w:r>
+            <w:proofErr w:type="spellStart"/>
+            <w:r>
+              <w:rPr>
+                <w:lang w:val="en-US"/>
+              </w:rPr>
+              <w:t>ch</w:t>
+            </w:r>
+            <w:proofErr w:type="spellEnd"/>
+            <w:r>
+              <w:rPr>
+                <w:lang w:val="en-US"/>
+              </w:rPr>
+              <w:t>, 00h</w:t>
             </w:r>
           </w:p>
         </w:tc>
@@ -3119,8 +3331,16 @@
               <w:rPr>
                 <w:lang w:val="en-US"/>
               </w:rPr>
-              <w:t xml:space="preserve"> ah, bh</w:t>
-            </w:r>
+              <w:t xml:space="preserve"> ah, </w:t>
+            </w:r>
+            <w:proofErr w:type="spellStart"/>
+            <w:r>
+              <w:rPr>
+                <w:lang w:val="en-US"/>
+              </w:rPr>
+              <w:t>bh</w:t>
+            </w:r>
+            <w:proofErr w:type="spellEnd"/>
           </w:p>
         </w:tc>
         <w:tc>
@@ -3176,7 +3396,20 @@
                 <w:lang w:val="en-US"/>
               </w:rPr>
               <w:tab/>
-              <w:t>jnc here</w:t>
+            </w:r>
+            <w:proofErr w:type="spellStart"/>
+            <w:r>
+              <w:rPr>
+                <w:lang w:val="en-US"/>
+              </w:rPr>
+              <w:t>jnc</w:t>
+            </w:r>
+            <w:proofErr w:type="spellEnd"/>
+            <w:r>
+              <w:rPr>
+                <w:lang w:val="en-US"/>
+              </w:rPr>
+              <w:t xml:space="preserve"> here</w:t>
             </w:r>
           </w:p>
         </w:tc>
@@ -3258,8 +3491,29 @@
                 <w:lang w:val="en-US"/>
               </w:rPr>
               <w:tab/>
-              <w:t>inc ch</w:t>
-            </w:r>
+            </w:r>
+            <w:proofErr w:type="spellStart"/>
+            <w:r>
+              <w:rPr>
+                <w:lang w:val="en-US"/>
+              </w:rPr>
+              <w:t>inc</w:t>
+            </w:r>
+            <w:proofErr w:type="spellEnd"/>
+            <w:r>
+              <w:rPr>
+                <w:lang w:val="en-US"/>
+              </w:rPr>
+              <w:t xml:space="preserve"> </w:t>
+            </w:r>
+            <w:proofErr w:type="spellStart"/>
+            <w:r>
+              <w:rPr>
+                <w:lang w:val="en-US"/>
+              </w:rPr>
+              <w:t>ch</w:t>
+            </w:r>
+            <w:proofErr w:type="spellEnd"/>
           </w:p>
         </w:tc>
         <w:tc>
@@ -3378,8 +3632,16 @@
               <w:rPr>
                 <w:lang w:val="en-US"/>
               </w:rPr>
-              <w:t>, ch</w:t>
-            </w:r>
+              <w:t xml:space="preserve">, </w:t>
+            </w:r>
+            <w:proofErr w:type="spellStart"/>
+            <w:r>
+              <w:rPr>
+                <w:lang w:val="en-US"/>
+              </w:rPr>
+              <w:t>ch</w:t>
+            </w:r>
+            <w:proofErr w:type="spellEnd"/>
           </w:p>
         </w:tc>
         <w:tc>
@@ -3755,7 +4017,21 @@
               <w:rPr>
                 <w:lang w:val="en-US"/>
               </w:rPr>
-              <w:t>assume cs:code,</w:t>
+              <w:t xml:space="preserve">assume </w:t>
+            </w:r>
+            <w:proofErr w:type="spellStart"/>
+            <w:r>
+              <w:rPr>
+                <w:lang w:val="en-US"/>
+              </w:rPr>
+              <w:t>cs:code</w:t>
+            </w:r>
+            <w:proofErr w:type="spellEnd"/>
+            <w:r>
+              <w:rPr>
+                <w:lang w:val="en-US"/>
+              </w:rPr>
+              <w:t>,</w:t>
             </w:r>
             <w:r>
               <w:rPr>
@@ -3763,12 +4039,14 @@
               </w:rPr>
               <w:t xml:space="preserve"> </w:t>
             </w:r>
+            <w:proofErr w:type="spellStart"/>
             <w:r>
               <w:rPr>
                 <w:lang w:val="en-US"/>
               </w:rPr>
               <w:t>ds:data</w:t>
             </w:r>
+            <w:proofErr w:type="spellEnd"/>
           </w:p>
         </w:tc>
         <w:tc>
@@ -3890,12 +4168,14 @@
               </w:rPr>
               <w:t xml:space="preserve"> </w:t>
             </w:r>
+            <w:proofErr w:type="spellStart"/>
             <w:r>
               <w:rPr>
                 <w:lang w:val="en-US"/>
               </w:rPr>
               <w:t>db</w:t>
             </w:r>
+            <w:proofErr w:type="spellEnd"/>
             <w:r>
               <w:rPr>
                 <w:lang w:val="en-US"/>
@@ -3972,12 +4252,14 @@
               </w:rPr>
               <w:t xml:space="preserve">  </w:t>
             </w:r>
+            <w:proofErr w:type="spellStart"/>
             <w:r>
               <w:rPr>
                 <w:lang w:val="en-US"/>
               </w:rPr>
               <w:t>db</w:t>
             </w:r>
+            <w:proofErr w:type="spellEnd"/>
             <w:r>
               <w:rPr>
                 <w:lang w:val="en-US"/>
@@ -4058,12 +4340,14 @@
               </w:rPr>
               <w:t xml:space="preserve">  </w:t>
             </w:r>
+            <w:proofErr w:type="spellStart"/>
             <w:r>
               <w:rPr>
                 <w:lang w:val="en-US"/>
               </w:rPr>
               <w:t>dw</w:t>
             </w:r>
+            <w:proofErr w:type="spellEnd"/>
             <w:r>
               <w:rPr>
                 <w:lang w:val="en-US"/>
@@ -4471,11 +4755,19 @@
               </w:rPr>
               <w:tab/>
             </w:r>
-            <w:r>
-              <w:rPr>
-                <w:lang w:val="en-US"/>
-              </w:rPr>
-              <w:t>mul bl</w:t>
+            <w:proofErr w:type="spellStart"/>
+            <w:r>
+              <w:rPr>
+                <w:lang w:val="en-US"/>
+              </w:rPr>
+              <w:t>mul</w:t>
+            </w:r>
+            <w:proofErr w:type="spellEnd"/>
+            <w:r>
+              <w:rPr>
+                <w:lang w:val="en-US"/>
+              </w:rPr>
+              <w:t xml:space="preserve"> bl</w:t>
             </w:r>
           </w:p>
         </w:tc>
@@ -4983,7 +5275,21 @@
               <w:rPr>
                 <w:lang w:val="en-US"/>
               </w:rPr>
-              <w:t>assume cs:code,</w:t>
+              <w:t xml:space="preserve">assume </w:t>
+            </w:r>
+            <w:proofErr w:type="spellStart"/>
+            <w:r>
+              <w:rPr>
+                <w:lang w:val="en-US"/>
+              </w:rPr>
+              <w:t>cs:code</w:t>
+            </w:r>
+            <w:proofErr w:type="spellEnd"/>
+            <w:r>
+              <w:rPr>
+                <w:lang w:val="en-US"/>
+              </w:rPr>
+              <w:t>,</w:t>
             </w:r>
             <w:r>
               <w:rPr>
@@ -4991,12 +5297,14 @@
               </w:rPr>
               <w:t xml:space="preserve"> </w:t>
             </w:r>
+            <w:proofErr w:type="spellStart"/>
             <w:r>
               <w:rPr>
                 <w:lang w:val="en-US"/>
               </w:rPr>
               <w:t>ds:data</w:t>
             </w:r>
+            <w:proofErr w:type="spellEnd"/>
           </w:p>
         </w:tc>
         <w:tc>
@@ -5105,6 +5413,12 @@
                 <w:lang w:val="en-US"/>
               </w:rPr>
               <w:tab/>
+            </w:r>
+            <w:proofErr w:type="spellStart"/>
+            <w:r>
+              <w:rPr>
+                <w:lang w:val="en-US"/>
+              </w:rPr>
               <w:t>d</w:t>
             </w:r>
             <w:r>
@@ -5113,6 +5427,7 @@
               </w:rPr>
               <w:t>w</w:t>
             </w:r>
+            <w:proofErr w:type="spellEnd"/>
             <w:r>
               <w:rPr>
                 <w:lang w:val="en-US"/>
@@ -5175,8 +5490,15 @@
                 <w:lang w:val="en-US"/>
               </w:rPr>
               <w:tab/>
+            </w:r>
+            <w:proofErr w:type="spellStart"/>
+            <w:r>
+              <w:rPr>
+                <w:lang w:val="en-US"/>
+              </w:rPr>
               <w:t>db</w:t>
             </w:r>
+            <w:proofErr w:type="spellEnd"/>
             <w:r>
               <w:rPr>
                 <w:lang w:val="en-US"/>
@@ -5233,19 +5555,28 @@
               </w:rPr>
               <w:tab/>
             </w:r>
+            <w:proofErr w:type="spellStart"/>
             <w:r>
               <w:rPr>
                 <w:lang w:val="en-US"/>
               </w:rPr>
               <w:t>quot</w:t>
             </w:r>
-            <w:r>
-              <w:rPr>
-                <w:lang w:val="en-US"/>
-              </w:rPr>
-              <w:tab/>
+            <w:proofErr w:type="spellEnd"/>
+            <w:r>
+              <w:rPr>
+                <w:lang w:val="en-US"/>
+              </w:rPr>
+              <w:tab/>
+            </w:r>
+            <w:proofErr w:type="spellStart"/>
+            <w:r>
+              <w:rPr>
+                <w:lang w:val="en-US"/>
+              </w:rPr>
               <w:t>db</w:t>
             </w:r>
+            <w:proofErr w:type="spellEnd"/>
             <w:r>
               <w:rPr>
                 <w:lang w:val="en-US"/>
@@ -5302,8 +5633,15 @@
                 <w:lang w:val="en-US"/>
               </w:rPr>
               <w:tab/>
+            </w:r>
+            <w:proofErr w:type="spellStart"/>
+            <w:r>
+              <w:rPr>
+                <w:lang w:val="en-US"/>
+              </w:rPr>
               <w:t>db</w:t>
             </w:r>
+            <w:proofErr w:type="spellEnd"/>
             <w:r>
               <w:rPr>
                 <w:lang w:val="en-US"/>
@@ -5749,12 +6087,14 @@
               </w:rPr>
               <w:t xml:space="preserve">mov </w:t>
             </w:r>
+            <w:proofErr w:type="spellStart"/>
             <w:r>
               <w:rPr>
                 <w:lang w:val="en-US"/>
               </w:rPr>
               <w:t>quot</w:t>
             </w:r>
+            <w:proofErr w:type="spellEnd"/>
             <w:r>
               <w:rPr>
                 <w:lang w:val="en-US"/>

</xml_diff>